<commit_message>
Made a to do list and renamed the jupyter notebook
</commit_message>
<xml_diff>
--- a/projects/post_capstone/Post-Capstone_todo_list.docx
+++ b/projects/post_capstone/Post-Capstone_todo_list.docx
@@ -24,25 +24,7 @@
         <w:jc w:val="left"/>
       </w:pPr>
       <w:r>
-        <w:t xml:space="preserve">Use </w:t>
-      </w:r>
-      <w:proofErr w:type="spellStart"/>
-      <w:r>
-        <w:t>Xgboost</w:t>
-      </w:r>
-      <w:proofErr w:type="spellEnd"/>
-      <w:r>
-        <w:t>/</w:t>
-      </w:r>
-      <w:proofErr w:type="spellStart"/>
-      <w:r>
-        <w:t>LightGBM</w:t>
-      </w:r>
-      <w:bookmarkStart w:id="0" w:name="_GoBack"/>
-      <w:bookmarkEnd w:id="0"/>
-      <w:proofErr w:type="spellEnd"/>
-      <w:r>
-        <w:t xml:space="preserve"> instead of GBM</w:t>
+        <w:t>Split the response and features sooner</w:t>
       </w:r>
     </w:p>
     <w:p>
@@ -55,7 +37,7 @@
         <w:jc w:val="left"/>
       </w:pPr>
       <w:r>
-        <w:t>Use Grid Search</w:t>
+        <w:t>See if outliers are on the response or features</w:t>
       </w:r>
     </w:p>
     <w:p>
@@ -68,7 +50,7 @@
         <w:jc w:val="left"/>
       </w:pPr>
       <w:r>
-        <w:t>Compare solutions to Kaggle</w:t>
+        <w:t>Power transform features</w:t>
       </w:r>
     </w:p>
     <w:p>
@@ -81,8 +63,86 @@
         <w:jc w:val="left"/>
       </w:pPr>
       <w:r>
+        <w:t xml:space="preserve">Use </w:t>
+      </w:r>
+      <w:proofErr w:type="spellStart"/>
+      <w:r>
+        <w:t>Xgboost</w:t>
+      </w:r>
+      <w:proofErr w:type="spellEnd"/>
+      <w:r>
+        <w:t>/</w:t>
+      </w:r>
+      <w:proofErr w:type="spellStart"/>
+      <w:r>
+        <w:t>LightGBM</w:t>
+      </w:r>
+      <w:proofErr w:type="spellEnd"/>
+      <w:r>
+        <w:t xml:space="preserve"> instead of GBM</w:t>
+      </w:r>
+    </w:p>
+    <w:p>
+      <w:pPr>
+        <w:pStyle w:val="ListParagraph"/>
+        <w:numPr>
+          <w:ilvl w:val="0"/>
+          <w:numId w:val="1"/>
+        </w:numPr>
+        <w:jc w:val="left"/>
+      </w:pPr>
+      <w:r>
+        <w:t>Use Grid Search</w:t>
+      </w:r>
+    </w:p>
+    <w:p>
+      <w:pPr>
+        <w:pStyle w:val="ListParagraph"/>
+        <w:numPr>
+          <w:ilvl w:val="0"/>
+          <w:numId w:val="1"/>
+        </w:numPr>
+        <w:jc w:val="left"/>
+      </w:pPr>
+      <w:r>
+        <w:t>Compare solutions to Kaggle</w:t>
+      </w:r>
+    </w:p>
+    <w:p>
+      <w:pPr>
+        <w:pStyle w:val="ListParagraph"/>
+        <w:numPr>
+          <w:ilvl w:val="0"/>
+          <w:numId w:val="1"/>
+        </w:numPr>
+        <w:jc w:val="left"/>
+      </w:pPr>
+      <w:r>
         <w:t>Write up Post process on blog</w:t>
       </w:r>
+    </w:p>
+    <w:p>
+      <w:pPr>
+        <w:jc w:val="left"/>
+      </w:pPr>
+    </w:p>
+    <w:p>
+      <w:pPr>
+        <w:jc w:val="left"/>
+      </w:pPr>
+    </w:p>
+    <w:p>
+      <w:pPr>
+        <w:jc w:val="left"/>
+      </w:pPr>
+      <w:r>
+        <w:t>3/21 Git commits. Changed power transform to loop over all variables. But I don’t want to power transform the response.</w:t>
+      </w:r>
+      <w:r>
+        <w:t xml:space="preserve"> So I split the features and response first and then power transformed the features. I removed the outliers from both the features and response. </w:t>
+      </w:r>
+      <w:bookmarkStart w:id="0" w:name="_GoBack"/>
+      <w:bookmarkEnd w:id="0"/>
     </w:p>
     <w:p/>
     <w:sectPr>
@@ -315,6 +375,7 @@
     <w:lsdException w:name="HTML Sample" w:semiHidden="1" w:unhideWhenUsed="1"/>
     <w:lsdException w:name="HTML Typewriter" w:semiHidden="1" w:unhideWhenUsed="1"/>
     <w:lsdException w:name="HTML Variable" w:semiHidden="1" w:unhideWhenUsed="1"/>
+    <w:lsdException w:name="Normal Table" w:semiHidden="1" w:unhideWhenUsed="1"/>
     <w:lsdException w:name="annotation subject" w:semiHidden="1" w:unhideWhenUsed="1"/>
     <w:lsdException w:name="No List" w:semiHidden="1" w:unhideWhenUsed="1"/>
     <w:lsdException w:name="Outline List 1" w:semiHidden="1" w:unhideWhenUsed="1"/>
@@ -361,8 +422,10 @@
     <w:lsdException w:name="Table Subtle 2" w:semiHidden="1" w:unhideWhenUsed="1"/>
     <w:lsdException w:name="Table Web 1" w:semiHidden="1" w:unhideWhenUsed="1"/>
     <w:lsdException w:name="Table Web 2" w:semiHidden="1" w:unhideWhenUsed="1"/>
+    <w:lsdException w:name="Table Web 3" w:semiHidden="1" w:unhideWhenUsed="1"/>
     <w:lsdException w:name="Balloon Text" w:semiHidden="1" w:unhideWhenUsed="1"/>
     <w:lsdException w:name="Table Grid" w:uiPriority="39"/>
+    <w:lsdException w:name="Table Theme" w:semiHidden="1" w:unhideWhenUsed="1"/>
     <w:lsdException w:name="Placeholder Text" w:semiHidden="1"/>
     <w:lsdException w:name="No Spacing" w:uiPriority="1" w:qFormat="1"/>
     <w:lsdException w:name="Light Shading" w:uiPriority="60"/>

</xml_diff>